<commit_message>
Bar / added methods
</commit_message>
<xml_diff>
--- a/abcPlayer/Documents/Design.docx
+++ b/abcPlayer/Documents/Design.docx
@@ -361,14 +361,55 @@
       </w:r>
       <w:proofErr w:type="spellEnd"/>
       <w:r>
-        <w:t xml:space="preserve"> ::= ([0-9]+)?  (“/” [0-9</w:t>
+        <w:t xml:space="preserve"> ::= ([0-9]</w:t>
+      </w:r>
+      <w:r>
+        <w:rPr>
+          <w:rFonts w:hint="eastAsia"/>
+          <w:lang w:eastAsia="ko-KR"/>
+        </w:rPr>
+        <w:t>*</w:t>
+      </w:r>
+      <w:r>
+        <w:t>)  (“/” [0-9]</w:t>
+      </w:r>
+      <w:r>
+        <w:rPr>
+          <w:rFonts w:hint="eastAsia"/>
+          <w:lang w:eastAsia="ko-KR"/>
+        </w:rPr>
+        <w:t>*</w:t>
+      </w:r>
+      <w:r>
+        <w:t>)?</w:t>
+      </w:r>
+      <w:r>
+        <w:br/>
       </w:r>
       <w:proofErr w:type="gramStart"/>
       <w:r>
-        <w:t>]+</w:t>
+        <w:t>rest :</w:t>
       </w:r>
       <w:proofErr w:type="gramEnd"/>
       <w:r>
+        <w:t>:= “z”</w:t>
+      </w:r>
+      <w:r>
+        <w:rPr>
+          <w:rFonts w:hint="eastAsia"/>
+          <w:lang w:eastAsia="ko-KR"/>
+        </w:rPr>
+        <w:t xml:space="preserve"> </w:t>
+      </w:r>
+      <w:r>
+        <w:t>(</w:t>
+      </w:r>
+      <w:proofErr w:type="spellStart"/>
+      <w:r>
+        <w:t>noteMultiplier</w:t>
+      </w:r>
+      <w:proofErr w:type="spellEnd"/>
+      <w:r>
         <w:t>)?</w:t>
       </w:r>
       <w:r>
@@ -376,15 +417,11 @@
       </w:r>
       <w:proofErr w:type="gramStart"/>
       <w:r>
-        <w:t>rest :</w:t>
+        <w:t>pitch :</w:t>
       </w:r>
       <w:proofErr w:type="gramEnd"/>
       <w:r>
-        <w:t>:= “z”</w:t>
-      </w:r>
-      <w:r>
-        <w:br/>
-        <w:t xml:space="preserve">pitch ::= (accidental)? </w:t>
+        <w:t xml:space="preserve">:= (accidental)? </w:t>
       </w:r>
       <w:proofErr w:type="spellStart"/>
       <w:proofErr w:type="gramStart"/>
@@ -450,35 +487,642 @@
       <w:r>
         <w:br/>
       </w:r>
-      <w:proofErr w:type="spellStart"/>
-      <w:r>
+      <w:r>
+        <w:rPr>
+          <w:rFonts w:hint="eastAsia"/>
+          <w:lang w:eastAsia="ko-KR"/>
+        </w:rPr>
+        <w:t>repeat</w:t>
+      </w:r>
+      <w:r>
+        <w:rPr>
+          <w:rFonts w:hint="eastAsia"/>
+          <w:lang w:eastAsia="ko-KR"/>
+        </w:rPr>
+        <w:t xml:space="preserve"> ::= </w:t>
+      </w:r>
+      <w:proofErr w:type="spellStart"/>
+      <w:r>
+        <w:rPr>
+          <w:rFonts w:hint="eastAsia"/>
+          <w:lang w:eastAsia="ko-KR"/>
+        </w:rPr>
+        <w:t>repeatSimple</w:t>
+      </w:r>
+      <w:proofErr w:type="spellEnd"/>
+      <w:r>
+        <w:rPr>
+          <w:rFonts w:hint="eastAsia"/>
+          <w:lang w:eastAsia="ko-KR"/>
+        </w:rPr>
+        <w:t xml:space="preserve"> | </w:t>
+      </w:r>
+      <w:proofErr w:type="spellStart"/>
+      <w:r>
+        <w:rPr>
+          <w:rFonts w:hint="eastAsia"/>
+          <w:lang w:eastAsia="ko-KR"/>
+        </w:rPr>
+        <w:t>repeatAlternate</w:t>
+      </w:r>
+      <w:proofErr w:type="spellEnd"/>
+    </w:p>
+    <w:p>
+      <w:pPr>
+        <w:rPr>
+          <w:rFonts w:hint="eastAsia"/>
+          <w:lang w:eastAsia="ko-KR"/>
+        </w:rPr>
+      </w:pPr>
+      <w:proofErr w:type="spellStart"/>
+      <w:proofErr w:type="gramStart"/>
+      <w:r>
+        <w:rPr>
+          <w:rFonts w:hint="eastAsia"/>
+          <w:lang w:eastAsia="ko-KR"/>
+        </w:rPr>
+        <w:t>repeatSimple</w:t>
+      </w:r>
+      <w:proofErr w:type="spellEnd"/>
+      <w:r>
+        <w:rPr>
+          <w:rFonts w:hint="eastAsia"/>
+          <w:lang w:eastAsia="ko-KR"/>
+        </w:rPr>
+        <w:t xml:space="preserve"> :</w:t>
+      </w:r>
+      <w:proofErr w:type="gramEnd"/>
+      <w:r>
+        <w:rPr>
+          <w:rFonts w:hint="eastAsia"/>
+          <w:lang w:eastAsia="ko-KR"/>
+        </w:rPr>
+        <w:t xml:space="preserve">:= </w:t>
+      </w:r>
+      <w:r>
+        <w:rPr>
+          <w:rFonts w:hint="eastAsia"/>
+          <w:lang w:eastAsia="ko-KR"/>
+        </w:rPr>
+        <w:t>(</w:t>
+      </w:r>
+      <w:r>
+        <w:t xml:space="preserve"> </w:t>
+      </w:r>
+      <w:proofErr w:type="spellStart"/>
+      <w:r>
+        <w:rPr>
+          <w:rFonts w:hint="eastAsia"/>
+          <w:lang w:eastAsia="ko-KR"/>
+        </w:rPr>
+        <w:t>repeatStart</w:t>
+      </w:r>
+      <w:proofErr w:type="spellEnd"/>
+      <w:r>
+        <w:rPr>
+          <w:rFonts w:hint="eastAsia"/>
+          <w:lang w:eastAsia="ko-KR"/>
+        </w:rPr>
+        <w:t xml:space="preserve"> </w:t>
+      </w:r>
+      <w:r>
+        <w:t xml:space="preserve"> </w:t>
+      </w:r>
+      <w:proofErr w:type="spellStart"/>
+      <w:r>
+        <w:rPr>
+          <w:rFonts w:hint="eastAsia"/>
+          <w:lang w:eastAsia="ko-KR"/>
+        </w:rPr>
+        <w:t>noteRep</w:t>
+      </w:r>
+      <w:proofErr w:type="spellEnd"/>
+      <w:r>
+        <w:rPr>
+          <w:rFonts w:hint="eastAsia"/>
+          <w:lang w:eastAsia="ko-KR"/>
+        </w:rPr>
+        <w:t>+ (</w:t>
+      </w:r>
+      <w:proofErr w:type="spellStart"/>
+      <w:r>
+        <w:rPr>
+          <w:rFonts w:hint="eastAsia"/>
+          <w:lang w:eastAsia="ko-KR"/>
+        </w:rPr>
         <w:t>barline</w:t>
       </w:r>
       <w:proofErr w:type="spellEnd"/>
       <w:r>
-        <w:t xml:space="preserve"> ::= “|” | “||” | “[|” | “|]” | “:|” | “|:” </w:t>
-      </w:r>
-      <w:r>
-        <w:br/>
-        <w:t xml:space="preserve">repeat ::= “[“ </w:t>
-      </w:r>
-      <w:r>
-        <w:rPr>
-          <w:rFonts w:hint="eastAsia"/>
-          <w:lang w:eastAsia="ko-KR"/>
-        </w:rPr>
-        <w:t>[0-9]+</w:t>
-      </w:r>
-    </w:p>
-    <w:p>
-      <w:pPr>
-        <w:rPr>
-          <w:rFonts w:hint="eastAsia"/>
-          <w:lang w:eastAsia="ko-KR"/>
-        </w:rPr>
-      </w:pPr>
+        <w:rPr>
+          <w:rFonts w:hint="eastAsia"/>
+          <w:lang w:eastAsia="ko-KR"/>
+        </w:rPr>
+        <w:t xml:space="preserve"> </w:t>
+      </w:r>
+      <w:proofErr w:type="spellStart"/>
+      <w:r>
+        <w:rPr>
+          <w:rFonts w:hint="eastAsia"/>
+          <w:lang w:eastAsia="ko-KR"/>
+        </w:rPr>
+        <w:t>noteRep</w:t>
+      </w:r>
+      <w:proofErr w:type="spellEnd"/>
+      <w:r>
+        <w:rPr>
+          <w:rFonts w:hint="eastAsia"/>
+          <w:lang w:eastAsia="ko-KR"/>
+        </w:rPr>
+        <w:t>+</w:t>
+      </w:r>
+      <w:r>
+        <w:rPr>
+          <w:rFonts w:hint="eastAsia"/>
+          <w:lang w:eastAsia="ko-KR"/>
+        </w:rPr>
+        <w:t>)*</w:t>
+      </w:r>
+      <w:r>
+        <w:rPr>
+          <w:rFonts w:hint="eastAsia"/>
+          <w:lang w:eastAsia="ko-KR"/>
+        </w:rPr>
+        <w:t xml:space="preserve"> </w:t>
+      </w:r>
+      <w:proofErr w:type="spellStart"/>
+      <w:r>
+        <w:rPr>
+          <w:rFonts w:hint="eastAsia"/>
+          <w:lang w:eastAsia="ko-KR"/>
+        </w:rPr>
+        <w:t>repeatEnd</w:t>
+      </w:r>
+      <w:proofErr w:type="spellEnd"/>
+      <w:r>
+        <w:rPr>
+          <w:rFonts w:hint="eastAsia"/>
+          <w:lang w:eastAsia="ko-KR"/>
+        </w:rPr>
+        <w:t>)</w:t>
+      </w:r>
+    </w:p>
+    <w:p>
+      <w:pPr>
+        <w:rPr>
+          <w:rFonts w:hint="eastAsia"/>
+          <w:lang w:eastAsia="ko-KR"/>
+        </w:rPr>
+      </w:pPr>
+      <w:proofErr w:type="spellStart"/>
       <w:proofErr w:type="gramStart"/>
       <w:r>
+        <w:t>repeat</w:t>
+      </w:r>
+      <w:r>
+        <w:rPr>
+          <w:rFonts w:hint="eastAsia"/>
+          <w:lang w:eastAsia="ko-KR"/>
+        </w:rPr>
+        <w:t>Alternate</w:t>
+      </w:r>
+      <w:proofErr w:type="spellEnd"/>
+      <w:r>
+        <w:t xml:space="preserve"> :</w:t>
+      </w:r>
+      <w:proofErr w:type="gramEnd"/>
+      <w:r>
+        <w:t>:=</w:t>
+      </w:r>
+      <w:r>
+        <w:rPr>
+          <w:rFonts w:hint="eastAsia"/>
+          <w:lang w:eastAsia="ko-KR"/>
+        </w:rPr>
+        <w:t xml:space="preserve"> </w:t>
+      </w:r>
+      <w:r>
+        <w:rPr>
+          <w:rFonts w:hint="eastAsia"/>
+          <w:lang w:eastAsia="ko-KR"/>
+        </w:rPr>
+        <w:t>(</w:t>
+      </w:r>
+      <w:r>
+        <w:t xml:space="preserve"> </w:t>
+      </w:r>
+      <w:proofErr w:type="spellStart"/>
+      <w:r>
+        <w:rPr>
+          <w:rFonts w:hint="eastAsia"/>
+          <w:lang w:eastAsia="ko-KR"/>
+        </w:rPr>
+        <w:t>repeatStart</w:t>
+      </w:r>
+      <w:proofErr w:type="spellEnd"/>
+      <w:r>
+        <w:rPr>
+          <w:rFonts w:hint="eastAsia"/>
+          <w:lang w:eastAsia="ko-KR"/>
+        </w:rPr>
+        <w:t xml:space="preserve"> </w:t>
+      </w:r>
+      <w:r>
+        <w:t xml:space="preserve"> </w:t>
+      </w:r>
+      <w:proofErr w:type="spellStart"/>
+      <w:r>
+        <w:rPr>
+          <w:rFonts w:hint="eastAsia"/>
+          <w:lang w:eastAsia="ko-KR"/>
+        </w:rPr>
+        <w:t>noteRep</w:t>
+      </w:r>
+      <w:proofErr w:type="spellEnd"/>
+      <w:r>
+        <w:rPr>
+          <w:rFonts w:hint="eastAsia"/>
+          <w:lang w:eastAsia="ko-KR"/>
+        </w:rPr>
+        <w:t xml:space="preserve">+ </w:t>
+      </w:r>
+      <w:r>
+        <w:rPr>
+          <w:rFonts w:hint="eastAsia"/>
+          <w:lang w:eastAsia="ko-KR"/>
+        </w:rPr>
+        <w:t>(</w:t>
+      </w:r>
+      <w:proofErr w:type="spellStart"/>
+      <w:r>
+        <w:rPr>
+          <w:rFonts w:hint="eastAsia"/>
+          <w:lang w:eastAsia="ko-KR"/>
+        </w:rPr>
+        <w:t>barline</w:t>
+      </w:r>
+      <w:proofErr w:type="spellEnd"/>
+      <w:r>
+        <w:rPr>
+          <w:rFonts w:hint="eastAsia"/>
+          <w:lang w:eastAsia="ko-KR"/>
+        </w:rPr>
+        <w:t xml:space="preserve"> </w:t>
+      </w:r>
+      <w:proofErr w:type="spellStart"/>
+      <w:r>
+        <w:rPr>
+          <w:rFonts w:hint="eastAsia"/>
+          <w:lang w:eastAsia="ko-KR"/>
+        </w:rPr>
+        <w:t>noteRep</w:t>
+      </w:r>
+      <w:proofErr w:type="spellEnd"/>
+      <w:r>
+        <w:rPr>
+          <w:rFonts w:hint="eastAsia"/>
+          <w:lang w:eastAsia="ko-KR"/>
+        </w:rPr>
+        <w:t xml:space="preserve">+)* </w:t>
+      </w:r>
+      <w:r>
+        <w:rPr>
+          <w:lang w:eastAsia="ko-KR"/>
+        </w:rPr>
+        <w:t>“</w:t>
+      </w:r>
+      <w:r>
+        <w:rPr>
+          <w:rFonts w:hint="eastAsia"/>
+          <w:lang w:eastAsia="ko-KR"/>
+        </w:rPr>
+        <w:t>[1</w:t>
+      </w:r>
+      <w:r>
+        <w:rPr>
+          <w:lang w:eastAsia="ko-KR"/>
+        </w:rPr>
+        <w:t>”</w:t>
+      </w:r>
+      <w:r>
+        <w:rPr>
+          <w:rFonts w:hint="eastAsia"/>
+          <w:lang w:eastAsia="ko-KR"/>
+        </w:rPr>
+        <w:t xml:space="preserve"> </w:t>
+      </w:r>
+      <w:proofErr w:type="spellStart"/>
+      <w:r>
+        <w:rPr>
+          <w:rFonts w:hint="eastAsia"/>
+          <w:lang w:eastAsia="ko-KR"/>
+        </w:rPr>
+        <w:t>noteRep</w:t>
+      </w:r>
+      <w:proofErr w:type="spellEnd"/>
+      <w:r>
+        <w:rPr>
+          <w:rFonts w:hint="eastAsia"/>
+          <w:lang w:eastAsia="ko-KR"/>
+        </w:rPr>
+        <w:t>+</w:t>
+      </w:r>
+      <w:r>
+        <w:rPr>
+          <w:rFonts w:hint="eastAsia"/>
+          <w:lang w:eastAsia="ko-KR"/>
+        </w:rPr>
+        <w:t xml:space="preserve"> </w:t>
+      </w:r>
+      <w:r>
+        <w:rPr>
+          <w:rFonts w:hint="eastAsia"/>
+          <w:lang w:eastAsia="ko-KR"/>
+        </w:rPr>
+        <w:t>(</w:t>
+      </w:r>
+      <w:proofErr w:type="spellStart"/>
+      <w:r>
+        <w:rPr>
+          <w:rFonts w:hint="eastAsia"/>
+          <w:lang w:eastAsia="ko-KR"/>
+        </w:rPr>
+        <w:t>barline</w:t>
+      </w:r>
+      <w:proofErr w:type="spellEnd"/>
+      <w:r>
+        <w:rPr>
+          <w:rFonts w:hint="eastAsia"/>
+          <w:lang w:eastAsia="ko-KR"/>
+        </w:rPr>
+        <w:t xml:space="preserve"> </w:t>
+      </w:r>
+      <w:proofErr w:type="spellStart"/>
+      <w:r>
+        <w:rPr>
+          <w:rFonts w:hint="eastAsia"/>
+          <w:lang w:eastAsia="ko-KR"/>
+        </w:rPr>
+        <w:t>noteRep</w:t>
+      </w:r>
+      <w:proofErr w:type="spellEnd"/>
+      <w:r>
+        <w:rPr>
+          <w:rFonts w:hint="eastAsia"/>
+          <w:lang w:eastAsia="ko-KR"/>
+        </w:rPr>
+        <w:t>+)*</w:t>
+      </w:r>
+      <w:r>
+        <w:rPr>
+          <w:rFonts w:hint="eastAsia"/>
+          <w:lang w:eastAsia="ko-KR"/>
+        </w:rPr>
+        <w:t xml:space="preserve"> </w:t>
+      </w:r>
+      <w:r>
+        <w:rPr>
+          <w:lang w:eastAsia="ko-KR"/>
+        </w:rPr>
+        <w:t>“</w:t>
+      </w:r>
+      <w:r>
+        <w:rPr>
+          <w:rFonts w:hint="eastAsia"/>
+          <w:lang w:eastAsia="ko-KR"/>
+        </w:rPr>
+        <w:t>[2</w:t>
+      </w:r>
+      <w:r>
+        <w:rPr>
+          <w:lang w:eastAsia="ko-KR"/>
+        </w:rPr>
+        <w:t>”</w:t>
+      </w:r>
+      <w:r>
+        <w:rPr>
+          <w:rFonts w:hint="eastAsia"/>
+          <w:lang w:eastAsia="ko-KR"/>
+        </w:rPr>
+        <w:t xml:space="preserve"> </w:t>
+      </w:r>
+      <w:proofErr w:type="spellStart"/>
+      <w:r>
+        <w:rPr>
+          <w:rFonts w:hint="eastAsia"/>
+          <w:lang w:eastAsia="ko-KR"/>
+        </w:rPr>
+        <w:t>noteRep</w:t>
+      </w:r>
+      <w:proofErr w:type="spellEnd"/>
+      <w:r>
+        <w:rPr>
+          <w:rFonts w:hint="eastAsia"/>
+          <w:lang w:eastAsia="ko-KR"/>
+        </w:rPr>
+        <w:t xml:space="preserve">+ </w:t>
+      </w:r>
+      <w:proofErr w:type="spellStart"/>
+      <w:r>
+        <w:rPr>
+          <w:rFonts w:hint="eastAsia"/>
+          <w:lang w:eastAsia="ko-KR"/>
+        </w:rPr>
+        <w:t>repeatEnd</w:t>
+      </w:r>
+      <w:proofErr w:type="spellEnd"/>
+      <w:r>
+        <w:rPr>
+          <w:rFonts w:hint="eastAsia"/>
+          <w:lang w:eastAsia="ko-KR"/>
+        </w:rPr>
+        <w:t>)</w:t>
+      </w:r>
+    </w:p>
+    <w:p>
+      <w:pPr>
+        <w:spacing w:line="192" w:lineRule="auto"/>
+        <w:rPr>
+          <w:rFonts w:hint="eastAsia"/>
+          <w:lang w:eastAsia="ko-KR"/>
+        </w:rPr>
+      </w:pPr>
+      <w:proofErr w:type="spellStart"/>
+      <w:proofErr w:type="gramStart"/>
+      <w:r>
+        <w:t>barline</w:t>
+      </w:r>
+      <w:proofErr w:type="spellEnd"/>
+      <w:r>
+        <w:t xml:space="preserve"> :</w:t>
+      </w:r>
+      <w:proofErr w:type="gramEnd"/>
+      <w:r>
+        <w:t>:= “|”</w:t>
+      </w:r>
+    </w:p>
+    <w:p>
+      <w:pPr>
+        <w:spacing w:line="192" w:lineRule="auto"/>
+        <w:rPr>
+          <w:rFonts w:hint="eastAsia"/>
+          <w:lang w:eastAsia="ko-KR"/>
+        </w:rPr>
+      </w:pPr>
+      <w:proofErr w:type="spellStart"/>
+      <w:proofErr w:type="gramStart"/>
+      <w:r>
+        <w:rPr>
+          <w:rFonts w:hint="eastAsia"/>
+          <w:lang w:eastAsia="ko-KR"/>
+        </w:rPr>
+        <w:t>repeatStart</w:t>
+      </w:r>
+      <w:proofErr w:type="spellEnd"/>
+      <w:r>
+        <w:rPr>
+          <w:rFonts w:hint="eastAsia"/>
+          <w:lang w:eastAsia="ko-KR"/>
+        </w:rPr>
+        <w:t xml:space="preserve"> :</w:t>
+      </w:r>
+      <w:proofErr w:type="gramEnd"/>
+      <w:r>
+        <w:rPr>
+          <w:rFonts w:hint="eastAsia"/>
+          <w:lang w:eastAsia="ko-KR"/>
+        </w:rPr>
+        <w:t xml:space="preserve">:= </w:t>
+      </w:r>
+      <w:r>
+        <w:rPr>
+          <w:lang w:eastAsia="ko-KR"/>
+        </w:rPr>
+        <w:t>“</w:t>
+      </w:r>
+      <w:r>
+        <w:rPr>
+          <w:rFonts w:hint="eastAsia"/>
+          <w:lang w:eastAsia="ko-KR"/>
+        </w:rPr>
+        <w:t>|:</w:t>
+      </w:r>
+      <w:r>
+        <w:rPr>
+          <w:lang w:eastAsia="ko-KR"/>
+        </w:rPr>
+        <w:t>”</w:t>
+      </w:r>
+    </w:p>
+    <w:p>
+      <w:pPr>
+        <w:spacing w:line="192" w:lineRule="auto"/>
+        <w:rPr>
+          <w:rFonts w:hint="eastAsia"/>
+          <w:lang w:eastAsia="ko-KR"/>
+        </w:rPr>
+      </w:pPr>
+      <w:proofErr w:type="spellStart"/>
+      <w:proofErr w:type="gramStart"/>
+      <w:r>
+        <w:rPr>
+          <w:rFonts w:hint="eastAsia"/>
+          <w:lang w:eastAsia="ko-KR"/>
+        </w:rPr>
+        <w:t>repeatEnd</w:t>
+      </w:r>
+      <w:proofErr w:type="spellEnd"/>
+      <w:r>
+        <w:rPr>
+          <w:rFonts w:hint="eastAsia"/>
+          <w:lang w:eastAsia="ko-KR"/>
+        </w:rPr>
+        <w:t xml:space="preserve"> :</w:t>
+      </w:r>
+      <w:proofErr w:type="gramEnd"/>
+      <w:r>
+        <w:rPr>
+          <w:rFonts w:hint="eastAsia"/>
+          <w:lang w:eastAsia="ko-KR"/>
+        </w:rPr>
+        <w:t xml:space="preserve">:= </w:t>
+      </w:r>
+      <w:r>
+        <w:rPr>
+          <w:lang w:eastAsia="ko-KR"/>
+        </w:rPr>
+        <w:t>“</w:t>
+      </w:r>
+      <w:r>
+        <w:rPr>
+          <w:rFonts w:hint="eastAsia"/>
+          <w:lang w:eastAsia="ko-KR"/>
+        </w:rPr>
+        <w:t>:|</w:t>
+      </w:r>
+      <w:r>
+        <w:rPr>
+          <w:lang w:eastAsia="ko-KR"/>
+        </w:rPr>
+        <w:t>”</w:t>
+      </w:r>
+    </w:p>
+    <w:p>
+      <w:pPr>
+        <w:spacing w:line="192" w:lineRule="auto"/>
+        <w:rPr>
+          <w:rFonts w:hint="eastAsia"/>
+          <w:lang w:eastAsia="ko-KR"/>
+        </w:rPr>
+      </w:pPr>
+      <w:proofErr w:type="spellStart"/>
+      <w:proofErr w:type="gramStart"/>
+      <w:r>
+        <w:rPr>
+          <w:rFonts w:hint="eastAsia"/>
+          <w:lang w:eastAsia="ko-KR"/>
+        </w:rPr>
+        <w:t>majorEnd</w:t>
+      </w:r>
+      <w:proofErr w:type="spellEnd"/>
+      <w:r>
+        <w:rPr>
+          <w:rFonts w:hint="eastAsia"/>
+          <w:lang w:eastAsia="ko-KR"/>
+        </w:rPr>
+        <w:t xml:space="preserve"> :</w:t>
+      </w:r>
+      <w:proofErr w:type="gramEnd"/>
+      <w:r>
+        <w:rPr>
+          <w:rFonts w:hint="eastAsia"/>
+          <w:lang w:eastAsia="ko-KR"/>
+        </w:rPr>
+        <w:t xml:space="preserve">:= </w:t>
+      </w:r>
+      <w:r>
+        <w:t>“||”</w:t>
+      </w:r>
+      <w:r>
+        <w:rPr>
+          <w:rFonts w:hint="eastAsia"/>
+          <w:lang w:eastAsia="ko-KR"/>
+        </w:rPr>
+        <w:t xml:space="preserve"> | </w:t>
+      </w:r>
+      <w:r>
+        <w:t>“|]”</w:t>
+      </w:r>
+    </w:p>
+    <w:p>
+      <w:pPr>
+        <w:rPr>
+          <w:lang w:eastAsia="ko-KR"/>
+        </w:rPr>
+      </w:pPr>
+      <w:proofErr w:type="gramStart"/>
+      <w:r>
+        <w:lastRenderedPageBreak/>
         <w:t>text :</w:t>
       </w:r>
       <w:proofErr w:type="gramEnd"/>
@@ -639,7 +1283,6 @@
         <w:rPr>
           <w:b/>
         </w:rPr>
-        <w:lastRenderedPageBreak/>
         <w:t>Datatypes</w:t>
       </w:r>
       <w:proofErr w:type="spellEnd"/>
@@ -659,32 +1302,317 @@
           <w:sz w:val="20"/>
         </w:rPr>
       </w:pPr>
+      <w:r>
+        <w:rPr>
+          <w:b/>
+          <w:sz w:val="20"/>
+        </w:rPr>
+        <w:t>Accidental:</w:t>
+      </w:r>
+    </w:p>
+    <w:p>
+      <w:pPr>
+        <w:spacing w:after="0" w:line="240" w:lineRule="auto"/>
+        <w:ind w:firstLine="720"/>
+        <w:contextualSpacing/>
+        <w:rPr>
+          <w:sz w:val="20"/>
+        </w:rPr>
+      </w:pPr>
+      <w:r>
+        <w:rPr>
+          <w:b/>
+          <w:sz w:val="20"/>
+        </w:rPr>
+        <w:t xml:space="preserve">/* </w:t>
+      </w:r>
+      <w:r>
+        <w:rPr>
+          <w:b/>
+          <w:sz w:val="20"/>
+        </w:rPr>
+        <w:tab/>
+      </w:r>
+      <w:r>
+        <w:rPr>
+          <w:sz w:val="20"/>
+        </w:rPr>
+        <w:t xml:space="preserve">'^','=','_','^^','__' </w:t>
+      </w:r>
+      <w:r>
+        <w:rPr>
+          <w:sz w:val="20"/>
+        </w:rPr>
+        <w:tab/>
+        <w:t>*/</w:t>
+      </w:r>
+    </w:p>
+    <w:p>
+      <w:pPr>
+        <w:spacing w:after="0" w:line="240" w:lineRule="auto"/>
+        <w:ind w:firstLine="720"/>
+        <w:contextualSpacing/>
+        <w:rPr>
+          <w:sz w:val="20"/>
+        </w:rPr>
+      </w:pPr>
+      <w:r>
+        <w:rPr>
+          <w:b/>
+          <w:sz w:val="20"/>
+        </w:rPr>
+        <w:t xml:space="preserve"> </w:t>
+      </w:r>
+      <w:proofErr w:type="spellStart"/>
+      <w:r>
+        <w:rPr>
+          <w:sz w:val="20"/>
+        </w:rPr>
+        <w:t>Enum</w:t>
+      </w:r>
+      <w:proofErr w:type="spellEnd"/>
+      <w:r>
+        <w:rPr>
+          <w:sz w:val="20"/>
+        </w:rPr>
+        <w:t xml:space="preserve"> Type {</w:t>
+      </w:r>
+    </w:p>
+    <w:p>
+      <w:pPr>
+        <w:spacing w:after="0" w:line="240" w:lineRule="auto"/>
+        <w:ind w:left="720" w:firstLine="720"/>
+        <w:contextualSpacing/>
+        <w:rPr>
+          <w:sz w:val="20"/>
+        </w:rPr>
+      </w:pPr>
+      <w:r>
+        <w:rPr>
+          <w:sz w:val="20"/>
+        </w:rPr>
+        <w:t xml:space="preserve">Sharp, Neutral, Flat, </w:t>
+      </w:r>
+      <w:proofErr w:type="spellStart"/>
+      <w:r>
+        <w:rPr>
+          <w:sz w:val="20"/>
+        </w:rPr>
+        <w:t>DoubleSharp</w:t>
+      </w:r>
+      <w:proofErr w:type="spellEnd"/>
+      <w:r>
+        <w:rPr>
+          <w:sz w:val="20"/>
+        </w:rPr>
+        <w:t xml:space="preserve">, </w:t>
+      </w:r>
+      <w:proofErr w:type="spellStart"/>
+      <w:r>
+        <w:rPr>
+          <w:sz w:val="20"/>
+        </w:rPr>
+        <w:t>DoubleFlat</w:t>
+      </w:r>
+      <w:proofErr w:type="spellEnd"/>
+      <w:r>
+        <w:rPr>
+          <w:sz w:val="20"/>
+        </w:rPr>
+        <w:t>}</w:t>
+      </w:r>
+    </w:p>
+    <w:p>
+      <w:pPr>
+        <w:spacing w:after="0" w:line="240" w:lineRule="auto"/>
+        <w:contextualSpacing/>
+        <w:rPr>
+          <w:b/>
+          <w:sz w:val="20"/>
+        </w:rPr>
+      </w:pPr>
+      <w:r>
+        <w:rPr>
+          <w:b/>
+          <w:sz w:val="20"/>
+        </w:rPr>
+        <w:t>Voice:</w:t>
+      </w:r>
+    </w:p>
+    <w:p>
+      <w:pPr>
+        <w:spacing w:after="0" w:line="240" w:lineRule="auto"/>
+        <w:contextualSpacing/>
+        <w:rPr>
+          <w:sz w:val="20"/>
+        </w:rPr>
+      </w:pPr>
+      <w:r>
+        <w:rPr>
+          <w:b/>
+          <w:sz w:val="20"/>
+        </w:rPr>
+        <w:tab/>
+      </w:r>
+      <w:r>
+        <w:rPr>
+          <w:b/>
+          <w:i/>
+          <w:sz w:val="20"/>
+          <w:u w:val="single"/>
+        </w:rPr>
+        <w:t>Attributes:</w:t>
+      </w:r>
+    </w:p>
+    <w:p>
+      <w:pPr>
+        <w:spacing w:after="0" w:line="240" w:lineRule="auto"/>
+        <w:contextualSpacing/>
+        <w:rPr>
+          <w:sz w:val="20"/>
+        </w:rPr>
+      </w:pPr>
+      <w:r>
+        <w:rPr>
+          <w:sz w:val="20"/>
+        </w:rPr>
+        <w:tab/>
+        <w:t>Identifier,</w:t>
+      </w:r>
+      <w:r>
+        <w:rPr>
+          <w:sz w:val="20"/>
+        </w:rPr>
+        <w:t xml:space="preserve"> </w:t>
+      </w:r>
+      <w:proofErr w:type="spellStart"/>
+      <w:r>
+        <w:rPr>
+          <w:sz w:val="20"/>
+        </w:rPr>
+        <w:t>ArrayList</w:t>
+      </w:r>
+      <w:proofErr w:type="spellEnd"/>
+      <w:r>
+        <w:rPr>
+          <w:sz w:val="20"/>
+        </w:rPr>
+        <w:t>&lt;</w:t>
+      </w:r>
+      <w:proofErr w:type="spellStart"/>
+      <w:r>
+        <w:rPr>
+          <w:sz w:val="20"/>
+        </w:rPr>
+        <w:t>musicSequences</w:t>
+      </w:r>
+      <w:proofErr w:type="spellEnd"/>
+      <w:r>
+        <w:rPr>
+          <w:sz w:val="20"/>
+        </w:rPr>
+        <w:t xml:space="preserve">&gt; </w:t>
+      </w:r>
+      <w:proofErr w:type="spellStart"/>
+      <w:r>
+        <w:rPr>
+          <w:sz w:val="20"/>
+        </w:rPr>
+        <w:t>musicSequences</w:t>
+      </w:r>
+      <w:proofErr w:type="spellEnd"/>
+    </w:p>
+    <w:p>
+      <w:pPr>
+        <w:spacing w:after="0" w:line="240" w:lineRule="auto"/>
+        <w:contextualSpacing/>
+        <w:rPr>
+          <w:sz w:val="20"/>
+        </w:rPr>
+      </w:pPr>
+    </w:p>
+    <w:p>
+      <w:pPr>
+        <w:spacing w:after="0" w:line="240" w:lineRule="auto"/>
+        <w:contextualSpacing/>
+        <w:rPr>
+          <w:sz w:val="20"/>
+        </w:rPr>
+      </w:pPr>
+      <w:r>
+        <w:rPr>
+          <w:rFonts w:hint="eastAsia"/>
+          <w:b/>
+          <w:sz w:val="20"/>
+          <w:lang w:eastAsia="ko-KR"/>
+        </w:rPr>
+        <w:t>class</w:t>
+      </w:r>
       <w:bookmarkStart w:id="0" w:name="_GoBack"/>
       <w:bookmarkEnd w:id="0"/>
       <w:r>
         <w:rPr>
-          <w:b/>
-          <w:sz w:val="20"/>
-        </w:rPr>
-        <w:t>Accidental:</w:t>
-      </w:r>
-    </w:p>
-    <w:p>
-      <w:pPr>
-        <w:spacing w:after="0" w:line="240" w:lineRule="auto"/>
-        <w:ind w:firstLine="720"/>
-        <w:contextualSpacing/>
-        <w:rPr>
-          <w:sz w:val="20"/>
-        </w:rPr>
-      </w:pPr>
-      <w:r>
-        <w:rPr>
-          <w:b/>
-          <w:sz w:val="20"/>
-        </w:rPr>
-        <w:t xml:space="preserve">/* </w:t>
-      </w:r>
+          <w:sz w:val="20"/>
+        </w:rPr>
+        <w:t xml:space="preserve"> </w:t>
+      </w:r>
+      <w:proofErr w:type="spellStart"/>
+      <w:r>
+        <w:rPr>
+          <w:rFonts w:hint="eastAsia"/>
+          <w:b/>
+          <w:sz w:val="20"/>
+          <w:lang w:eastAsia="ko-KR"/>
+        </w:rPr>
+        <w:t>M</w:t>
+      </w:r>
+      <w:r>
+        <w:rPr>
+          <w:b/>
+          <w:sz w:val="20"/>
+        </w:rPr>
+        <w:t>usicSequence</w:t>
+      </w:r>
+      <w:proofErr w:type="spellEnd"/>
+      <w:r>
+        <w:rPr>
+          <w:b/>
+          <w:sz w:val="20"/>
+        </w:rPr>
+        <w:t xml:space="preserve"> </w:t>
+      </w:r>
+      <w:r>
+        <w:rPr>
+          <w:sz w:val="20"/>
+        </w:rPr>
+        <w:t>// we will enforce each implementer to have a play function that will handle how each</w:t>
+      </w:r>
+    </w:p>
+    <w:p>
+      <w:pPr>
+        <w:spacing w:after="0" w:line="240" w:lineRule="auto"/>
+        <w:ind w:left="1440" w:firstLine="720"/>
+        <w:contextualSpacing/>
+        <w:rPr>
+          <w:sz w:val="20"/>
+        </w:rPr>
+      </w:pPr>
+      <w:r>
+        <w:rPr>
+          <w:sz w:val="20"/>
+        </w:rPr>
+        <w:t>// type is handled</w:t>
+      </w:r>
+    </w:p>
+    <w:p>
+      <w:pPr>
+        <w:spacing w:after="0" w:line="240" w:lineRule="auto"/>
+        <w:contextualSpacing/>
+        <w:rPr>
+          <w:b/>
+          <w:sz w:val="20"/>
+        </w:rPr>
+      </w:pPr>
       <w:r>
         <w:rPr>
           <w:b/>
@@ -694,27 +1622,11 @@
       </w:r>
       <w:r>
         <w:rPr>
-          <w:sz w:val="20"/>
-        </w:rPr>
-        <w:t xml:space="preserve">'^','=','_','^^','__' </w:t>
-      </w:r>
-      <w:r>
-        <w:rPr>
-          <w:sz w:val="20"/>
-        </w:rPr>
-        <w:tab/>
-        <w:t>*/</w:t>
-      </w:r>
-    </w:p>
-    <w:p>
-      <w:pPr>
-        <w:spacing w:after="0" w:line="240" w:lineRule="auto"/>
-        <w:ind w:firstLine="720"/>
-        <w:contextualSpacing/>
-        <w:rPr>
-          <w:sz w:val="20"/>
-        </w:rPr>
-      </w:pPr>
+          <w:b/>
+          <w:sz w:val="20"/>
+        </w:rPr>
+        <w:t>Chord</w:t>
+      </w:r>
       <w:r>
         <w:rPr>
           <w:b/>
@@ -722,124 +1634,18 @@
         </w:rPr>
         <w:t xml:space="preserve"> </w:t>
       </w:r>
-      <w:proofErr w:type="spellStart"/>
-      <w:r>
-        <w:rPr>
-          <w:sz w:val="20"/>
-        </w:rPr>
-        <w:t>Enum</w:t>
-      </w:r>
-      <w:proofErr w:type="spellEnd"/>
-      <w:r>
-        <w:rPr>
-          <w:sz w:val="20"/>
-        </w:rPr>
-        <w:t xml:space="preserve"> Type {</w:t>
-      </w:r>
-    </w:p>
-    <w:p>
-      <w:pPr>
-        <w:spacing w:after="0" w:line="240" w:lineRule="auto"/>
-        <w:ind w:left="720" w:firstLine="720"/>
-        <w:contextualSpacing/>
-        <w:rPr>
-          <w:sz w:val="20"/>
-        </w:rPr>
-      </w:pPr>
-      <w:r>
-        <w:rPr>
-          <w:sz w:val="20"/>
-        </w:rPr>
-        <w:t xml:space="preserve">Sharp, Neutral, Flat, </w:t>
-      </w:r>
-      <w:proofErr w:type="spellStart"/>
-      <w:r>
-        <w:rPr>
-          <w:sz w:val="20"/>
-        </w:rPr>
-        <w:t>DoubleSharp</w:t>
-      </w:r>
-      <w:proofErr w:type="spellEnd"/>
-      <w:r>
-        <w:rPr>
-          <w:sz w:val="20"/>
-        </w:rPr>
-        <w:t xml:space="preserve">, </w:t>
-      </w:r>
-      <w:proofErr w:type="spellStart"/>
-      <w:r>
-        <w:rPr>
-          <w:sz w:val="20"/>
-        </w:rPr>
-        <w:t>DoubleFlat</w:t>
-      </w:r>
-      <w:proofErr w:type="spellEnd"/>
-      <w:r>
-        <w:rPr>
-          <w:sz w:val="20"/>
-        </w:rPr>
-        <w:t>}</w:t>
-      </w:r>
-    </w:p>
-    <w:p>
-      <w:pPr>
-        <w:spacing w:after="0" w:line="240" w:lineRule="auto"/>
-        <w:contextualSpacing/>
-        <w:rPr>
-          <w:b/>
-          <w:sz w:val="20"/>
-        </w:rPr>
-      </w:pPr>
-      <w:r>
-        <w:rPr>
-          <w:b/>
-          <w:sz w:val="20"/>
-        </w:rPr>
-        <w:t>Voice:</w:t>
-      </w:r>
-    </w:p>
-    <w:p>
-      <w:pPr>
-        <w:spacing w:after="0" w:line="240" w:lineRule="auto"/>
-        <w:contextualSpacing/>
-        <w:rPr>
-          <w:sz w:val="20"/>
-        </w:rPr>
-      </w:pPr>
-      <w:r>
-        <w:rPr>
-          <w:b/>
-          <w:sz w:val="20"/>
-        </w:rPr>
-        <w:tab/>
-      </w:r>
-      <w:r>
-        <w:rPr>
-          <w:b/>
-          <w:i/>
-          <w:sz w:val="20"/>
-          <w:u w:val="single"/>
-        </w:rPr>
-        <w:t>Attributes:</w:t>
-      </w:r>
-    </w:p>
-    <w:p>
-      <w:pPr>
-        <w:spacing w:after="0" w:line="240" w:lineRule="auto"/>
-        <w:contextualSpacing/>
-        <w:rPr>
-          <w:sz w:val="20"/>
-        </w:rPr>
-      </w:pPr>
-      <w:r>
-        <w:rPr>
-          <w:sz w:val="20"/>
-        </w:rPr>
-        <w:tab/>
-        <w:t>Identifier,</w:t>
-      </w:r>
-      <w:r>
-        <w:rPr>
+      <w:r>
+        <w:rPr>
+          <w:rFonts w:hint="eastAsia"/>
+          <w:b/>
+          <w:sz w:val="20"/>
+          <w:lang w:eastAsia="ko-KR"/>
+        </w:rPr>
+        <w:t>extends</w:t>
+      </w:r>
+      <w:r>
+        <w:rPr>
+          <w:b/>
           <w:sz w:val="20"/>
         </w:rPr>
         <w:t xml:space="preserve"> </w:t>
@@ -847,162 +1653,17 @@
       <w:proofErr w:type="spellStart"/>
       <w:r>
         <w:rPr>
-          <w:sz w:val="20"/>
-        </w:rPr>
-        <w:t>ArrayList</w:t>
-      </w:r>
-      <w:proofErr w:type="spellEnd"/>
-      <w:r>
-        <w:rPr>
-          <w:sz w:val="20"/>
-        </w:rPr>
-        <w:t>&lt;</w:t>
-      </w:r>
-      <w:proofErr w:type="spellStart"/>
-      <w:r>
-        <w:rPr>
-          <w:sz w:val="20"/>
-        </w:rPr>
-        <w:t>musicSequences</w:t>
-      </w:r>
-      <w:proofErr w:type="spellEnd"/>
-      <w:r>
-        <w:rPr>
-          <w:sz w:val="20"/>
-        </w:rPr>
-        <w:t xml:space="preserve">&gt; </w:t>
-      </w:r>
-      <w:proofErr w:type="spellStart"/>
-      <w:r>
-        <w:rPr>
-          <w:sz w:val="20"/>
-        </w:rPr>
-        <w:t>musicSequences</w:t>
-      </w:r>
-      <w:proofErr w:type="spellEnd"/>
-    </w:p>
-    <w:p>
-      <w:pPr>
-        <w:spacing w:after="0" w:line="240" w:lineRule="auto"/>
-        <w:contextualSpacing/>
-        <w:rPr>
-          <w:sz w:val="20"/>
-        </w:rPr>
-      </w:pPr>
-    </w:p>
-    <w:p>
-      <w:pPr>
-        <w:spacing w:after="0" w:line="240" w:lineRule="auto"/>
-        <w:contextualSpacing/>
-        <w:rPr>
-          <w:sz w:val="20"/>
-        </w:rPr>
-      </w:pPr>
-      <w:r>
-        <w:rPr>
-          <w:b/>
-          <w:sz w:val="20"/>
-        </w:rPr>
-        <w:t>Interface</w:t>
-      </w:r>
-      <w:r>
-        <w:rPr>
-          <w:sz w:val="20"/>
-        </w:rPr>
-        <w:t xml:space="preserve"> </w:t>
-      </w:r>
-      <w:proofErr w:type="spellStart"/>
-      <w:r>
-        <w:rPr>
-          <w:b/>
-          <w:sz w:val="20"/>
-        </w:rPr>
-        <w:t>musicSequence</w:t>
-      </w:r>
-      <w:proofErr w:type="spellEnd"/>
-      <w:r>
-        <w:rPr>
-          <w:b/>
-          <w:sz w:val="20"/>
-        </w:rPr>
-        <w:t xml:space="preserve"> </w:t>
-      </w:r>
-      <w:r>
-        <w:rPr>
-          <w:sz w:val="20"/>
-        </w:rPr>
-        <w:t>// we will enforce each implementer to have a play function that will handle how each</w:t>
-      </w:r>
-    </w:p>
-    <w:p>
-      <w:pPr>
-        <w:spacing w:after="0" w:line="240" w:lineRule="auto"/>
-        <w:ind w:left="1440" w:firstLine="720"/>
-        <w:contextualSpacing/>
-        <w:rPr>
-          <w:sz w:val="20"/>
-        </w:rPr>
-      </w:pPr>
-      <w:r>
-        <w:rPr>
-          <w:sz w:val="20"/>
-        </w:rPr>
-        <w:t>// type is handled</w:t>
-      </w:r>
-    </w:p>
-    <w:p>
-      <w:pPr>
-        <w:spacing w:after="0" w:line="240" w:lineRule="auto"/>
-        <w:contextualSpacing/>
-        <w:rPr>
-          <w:b/>
-          <w:sz w:val="20"/>
-        </w:rPr>
-      </w:pPr>
-      <w:r>
-        <w:rPr>
-          <w:b/>
-          <w:sz w:val="20"/>
-        </w:rPr>
-        <w:tab/>
-      </w:r>
-      <w:r>
-        <w:rPr>
-          <w:b/>
-          <w:sz w:val="20"/>
-        </w:rPr>
-        <w:t>Chord</w:t>
-      </w:r>
-      <w:r>
-        <w:rPr>
-          <w:b/>
-          <w:sz w:val="20"/>
-        </w:rPr>
-        <w:t xml:space="preserve"> </w:t>
-      </w:r>
-      <w:r>
-        <w:rPr>
-          <w:rFonts w:hint="eastAsia"/>
-          <w:b/>
-          <w:sz w:val="20"/>
-          <w:lang w:eastAsia="ko-KR"/>
-        </w:rPr>
-        <w:t>implements</w:t>
-      </w:r>
-      <w:r>
-        <w:rPr>
-          <w:b/>
-          <w:sz w:val="20"/>
-        </w:rPr>
-        <w:t xml:space="preserve"> </w:t>
-      </w:r>
-      <w:proofErr w:type="spellStart"/>
-      <w:r>
-        <w:rPr>
-          <w:b/>
-          <w:sz w:val="20"/>
-        </w:rPr>
-        <w:t>musicSequences</w:t>
+          <w:b/>
+          <w:sz w:val="20"/>
+        </w:rPr>
+        <w:t>M</w:t>
+      </w:r>
+      <w:r>
+        <w:rPr>
+          <w:b/>
+          <w:sz w:val="20"/>
+        </w:rPr>
+        <w:t>usicSequences</w:t>
       </w:r>
       <w:proofErr w:type="spellEnd"/>
       <w:r>
@@ -1096,34 +1757,45 @@
       <w:proofErr w:type="spellEnd"/>
       <w:r>
         <w:rPr>
+          <w:rFonts w:hint="eastAsia"/>
+          <w:b/>
+          <w:sz w:val="20"/>
+          <w:lang w:eastAsia="ko-KR"/>
+        </w:rPr>
+        <w:t xml:space="preserve"> extend</w:t>
+      </w:r>
+      <w:r>
+        <w:rPr>
+          <w:rFonts w:hint="eastAsia"/>
+          <w:b/>
+          <w:sz w:val="20"/>
+          <w:lang w:eastAsia="ko-KR"/>
+        </w:rPr>
+        <w:t>s</w:t>
+      </w:r>
+      <w:r>
+        <w:rPr>
           <w:b/>
           <w:sz w:val="20"/>
         </w:rPr>
         <w:t xml:space="preserve"> </w:t>
       </w:r>
-      <w:r>
-        <w:rPr>
-          <w:rFonts w:hint="eastAsia"/>
-          <w:b/>
-          <w:sz w:val="20"/>
-          <w:lang w:eastAsia="ko-KR"/>
-        </w:rPr>
-        <w:t>implements</w:t>
-      </w:r>
-      <w:r>
-        <w:rPr>
-          <w:b/>
-          <w:sz w:val="20"/>
-        </w:rPr>
-        <w:t xml:space="preserve"> </w:t>
-      </w:r>
-      <w:proofErr w:type="spellStart"/>
-      <w:r>
-        <w:rPr>
-          <w:b/>
-          <w:sz w:val="20"/>
-        </w:rPr>
-        <w:t>musicSequences</w:t>
+      <w:proofErr w:type="spellStart"/>
+      <w:r>
+        <w:rPr>
+          <w:rFonts w:hint="eastAsia"/>
+          <w:b/>
+          <w:sz w:val="20"/>
+          <w:lang w:eastAsia="ko-KR"/>
+        </w:rPr>
+        <w:t>M</w:t>
+      </w:r>
+      <w:r>
+        <w:rPr>
+          <w:b/>
+          <w:sz w:val="20"/>
+        </w:rPr>
+        <w:t>usicSequences</w:t>
       </w:r>
       <w:proofErr w:type="spellEnd"/>
       <w:r>
@@ -1232,7 +1904,7 @@
           <w:sz w:val="20"/>
           <w:lang w:eastAsia="ko-KR"/>
         </w:rPr>
-        <w:t>implements</w:t>
+        <w:t>extends</w:t>
       </w:r>
       <w:r>
         <w:rPr>
@@ -1244,10 +1916,19 @@
       <w:proofErr w:type="spellStart"/>
       <w:r>
         <w:rPr>
-          <w:b/>
-          <w:sz w:val="20"/>
-        </w:rPr>
-        <w:t>musicSequences</w:t>
+          <w:rFonts w:hint="eastAsia"/>
+          <w:b/>
+          <w:sz w:val="20"/>
+          <w:lang w:eastAsia="ko-KR"/>
+        </w:rPr>
+        <w:t>M</w:t>
+      </w:r>
+      <w:r>
+        <w:rPr>
+          <w:b/>
+          <w:sz w:val="20"/>
+        </w:rPr>
+        <w:t>usicSequences</w:t>
       </w:r>
       <w:proofErr w:type="spellEnd"/>
       <w:r>
@@ -1341,6 +2022,328 @@
           <w:sz w:val="20"/>
           <w:lang w:eastAsia="ko-KR"/>
         </w:rPr>
+        <w:t>extends</w:t>
+      </w:r>
+      <w:r>
+        <w:rPr>
+          <w:b/>
+          <w:sz w:val="20"/>
+        </w:rPr>
+        <w:t xml:space="preserve"> </w:t>
+      </w:r>
+      <w:proofErr w:type="spellStart"/>
+      <w:r>
+        <w:rPr>
+          <w:rFonts w:hint="eastAsia"/>
+          <w:b/>
+          <w:sz w:val="20"/>
+          <w:lang w:eastAsia="ko-KR"/>
+        </w:rPr>
+        <w:t>M</w:t>
+      </w:r>
+      <w:r>
+        <w:rPr>
+          <w:b/>
+          <w:sz w:val="20"/>
+        </w:rPr>
+        <w:t>usicSequences</w:t>
+      </w:r>
+      <w:proofErr w:type="spellEnd"/>
+      <w:r>
+        <w:rPr>
+          <w:b/>
+          <w:sz w:val="20"/>
+        </w:rPr>
+        <w:t>:</w:t>
+      </w:r>
+    </w:p>
+    <w:p>
+      <w:pPr>
+        <w:spacing w:after="0" w:line="240" w:lineRule="auto"/>
+        <w:contextualSpacing/>
+        <w:rPr>
+          <w:b/>
+          <w:i/>
+          <w:sz w:val="20"/>
+          <w:u w:val="single"/>
+        </w:rPr>
+      </w:pPr>
+      <w:r>
+        <w:rPr>
+          <w:b/>
+          <w:sz w:val="20"/>
+        </w:rPr>
+        <w:tab/>
+      </w:r>
+      <w:r>
+        <w:rPr>
+          <w:b/>
+          <w:sz w:val="20"/>
+        </w:rPr>
+        <w:t xml:space="preserve">               </w:t>
+      </w:r>
+      <w:r>
+        <w:rPr>
+          <w:b/>
+          <w:i/>
+          <w:sz w:val="20"/>
+          <w:u w:val="single"/>
+        </w:rPr>
+        <w:t>Attributes:</w:t>
+      </w:r>
+    </w:p>
+    <w:p>
+      <w:pPr>
+        <w:spacing w:after="0" w:line="240" w:lineRule="auto"/>
+        <w:contextualSpacing/>
+        <w:rPr>
+          <w:sz w:val="20"/>
+        </w:rPr>
+      </w:pPr>
+      <w:r>
+        <w:rPr>
+          <w:sz w:val="20"/>
+        </w:rPr>
+        <w:t xml:space="preserve">                               </w:t>
+      </w:r>
+      <w:proofErr w:type="spellStart"/>
+      <w:proofErr w:type="gramStart"/>
+      <w:r>
+        <w:rPr>
+          <w:sz w:val="20"/>
+        </w:rPr>
+        <w:t>baseNote</w:t>
+      </w:r>
+      <w:proofErr w:type="spellEnd"/>
+      <w:proofErr w:type="gramEnd"/>
+      <w:r>
+        <w:rPr>
+          <w:sz w:val="20"/>
+        </w:rPr>
+        <w:t>, octave, accidental, length</w:t>
+      </w:r>
+      <w:r>
+        <w:rPr>
+          <w:b/>
+          <w:sz w:val="20"/>
+        </w:rPr>
+        <w:br/>
+      </w:r>
+    </w:p>
+    <w:p>
+      <w:pPr>
+        <w:spacing w:after="0" w:line="240" w:lineRule="auto"/>
+        <w:contextualSpacing/>
+        <w:rPr>
+          <w:sz w:val="20"/>
+        </w:rPr>
+      </w:pPr>
+      <w:r>
+        <w:rPr>
+          <w:b/>
+          <w:sz w:val="20"/>
+        </w:rPr>
+        <w:t xml:space="preserve">                </w:t>
+      </w:r>
+      <w:r>
+        <w:rPr>
+          <w:b/>
+          <w:sz w:val="20"/>
+        </w:rPr>
+        <w:t>Pitch extends Note</w:t>
+      </w:r>
+      <w:r>
+        <w:rPr>
+          <w:sz w:val="20"/>
+        </w:rPr>
+        <w:t xml:space="preserve">:  </w:t>
+      </w:r>
+    </w:p>
+    <w:p>
+      <w:pPr>
+        <w:spacing w:after="0" w:line="240" w:lineRule="auto"/>
+        <w:ind w:left="720" w:firstLine="720"/>
+        <w:contextualSpacing/>
+        <w:rPr>
+          <w:rFonts w:hint="eastAsia"/>
+          <w:b/>
+          <w:i/>
+          <w:sz w:val="20"/>
+          <w:u w:val="single"/>
+          <w:lang w:eastAsia="ko-KR"/>
+        </w:rPr>
+      </w:pPr>
+      <w:r>
+        <w:rPr>
+          <w:b/>
+          <w:i/>
+          <w:sz w:val="20"/>
+          <w:u w:val="single"/>
+        </w:rPr>
+        <w:t>At</w:t>
+      </w:r>
+      <w:r>
+        <w:rPr>
+          <w:b/>
+          <w:i/>
+          <w:sz w:val="20"/>
+          <w:u w:val="single"/>
+        </w:rPr>
+        <w:t>tributes:</w:t>
+      </w:r>
+    </w:p>
+    <w:p>
+      <w:pPr>
+        <w:spacing w:after="0" w:line="240" w:lineRule="auto"/>
+        <w:ind w:left="720" w:firstLine="720"/>
+        <w:contextualSpacing/>
+        <w:rPr>
+          <w:b/>
+          <w:i/>
+          <w:sz w:val="20"/>
+          <w:u w:val="single"/>
+        </w:rPr>
+      </w:pPr>
+      <w:proofErr w:type="spellStart"/>
+      <w:proofErr w:type="gramStart"/>
+      <w:r>
+        <w:rPr>
+          <w:sz w:val="20"/>
+        </w:rPr>
+        <w:t>baseNote</w:t>
+      </w:r>
+      <w:proofErr w:type="spellEnd"/>
+      <w:proofErr w:type="gramEnd"/>
+      <w:r>
+        <w:rPr>
+          <w:sz w:val="20"/>
+        </w:rPr>
+        <w:t>, octave, accidental, length</w:t>
+      </w:r>
+    </w:p>
+    <w:p>
+      <w:pPr>
+        <w:spacing w:after="0" w:line="240" w:lineRule="auto"/>
+        <w:contextualSpacing/>
+        <w:rPr>
+          <w:sz w:val="20"/>
+        </w:rPr>
+      </w:pPr>
+    </w:p>
+    <w:p>
+      <w:pPr>
+        <w:spacing w:after="0" w:line="240" w:lineRule="auto"/>
+        <w:ind w:leftChars="327" w:left="719" w:firstLine="1"/>
+        <w:contextualSpacing/>
+        <w:rPr>
+          <w:b/>
+          <w:sz w:val="20"/>
+        </w:rPr>
+      </w:pPr>
+      <w:r>
+        <w:rPr>
+          <w:b/>
+          <w:sz w:val="20"/>
+        </w:rPr>
+        <w:t>Rest extends Note:</w:t>
+      </w:r>
+    </w:p>
+    <w:p>
+      <w:pPr>
+        <w:spacing w:after="0" w:line="240" w:lineRule="auto"/>
+        <w:ind w:left="719" w:firstLine="720"/>
+        <w:contextualSpacing/>
+        <w:rPr>
+          <w:rFonts w:hint="eastAsia"/>
+          <w:sz w:val="20"/>
+          <w:lang w:eastAsia="ko-KR"/>
+        </w:rPr>
+      </w:pPr>
+      <w:r>
+        <w:rPr>
+          <w:b/>
+          <w:i/>
+          <w:sz w:val="20"/>
+          <w:u w:val="single"/>
+        </w:rPr>
+        <w:t>Attributes:</w:t>
+      </w:r>
+    </w:p>
+    <w:p>
+      <w:pPr>
+        <w:spacing w:after="0" w:line="240" w:lineRule="auto"/>
+        <w:ind w:left="719" w:firstLine="720"/>
+        <w:contextualSpacing/>
+        <w:rPr>
+          <w:rFonts w:hint="eastAsia"/>
+          <w:sz w:val="20"/>
+          <w:lang w:eastAsia="ko-KR"/>
+        </w:rPr>
+      </w:pPr>
+      <w:proofErr w:type="spellStart"/>
+      <w:proofErr w:type="gramStart"/>
+      <w:r>
+        <w:rPr>
+          <w:sz w:val="20"/>
+        </w:rPr>
+        <w:t>baseNote</w:t>
+      </w:r>
+      <w:proofErr w:type="spellEnd"/>
+      <w:r>
+        <w:rPr>
+          <w:sz w:val="20"/>
+        </w:rPr>
+        <w:t>=</w:t>
+      </w:r>
+      <w:proofErr w:type="gramEnd"/>
+      <w:r>
+        <w:rPr>
+          <w:sz w:val="20"/>
+        </w:rPr>
+        <w:t>z, octave = null, accidental = null, length</w:t>
+      </w:r>
+    </w:p>
+    <w:p>
+      <w:pPr>
+        <w:spacing w:after="0" w:line="240" w:lineRule="auto"/>
+        <w:contextualSpacing/>
+        <w:rPr>
+          <w:b/>
+          <w:sz w:val="20"/>
+        </w:rPr>
+      </w:pPr>
+      <w:r>
+        <w:rPr>
+          <w:rFonts w:hint="eastAsia"/>
+          <w:sz w:val="20"/>
+          <w:lang w:eastAsia="ko-KR"/>
+        </w:rPr>
+        <w:tab/>
+      </w:r>
+      <w:r>
+        <w:rPr>
+          <w:rFonts w:hint="eastAsia"/>
+          <w:b/>
+          <w:sz w:val="20"/>
+          <w:lang w:eastAsia="ko-KR"/>
+        </w:rPr>
+        <w:t>Bar</w:t>
+      </w:r>
+      <w:r>
+        <w:rPr>
+          <w:rFonts w:hint="eastAsia"/>
+          <w:sz w:val="20"/>
+          <w:lang w:eastAsia="ko-KR"/>
+        </w:rPr>
+        <w:t xml:space="preserve"> </w:t>
+      </w:r>
+      <w:r>
+        <w:rPr>
+          <w:rFonts w:hint="eastAsia"/>
+          <w:b/>
+          <w:sz w:val="20"/>
+          <w:lang w:eastAsia="ko-KR"/>
+        </w:rPr>
         <w:t>implements</w:t>
       </w:r>
       <w:r>
@@ -1353,10 +2356,19 @@
       <w:proofErr w:type="spellStart"/>
       <w:r>
         <w:rPr>
-          <w:b/>
-          <w:sz w:val="20"/>
-        </w:rPr>
-        <w:t>musicSequences</w:t>
+          <w:rFonts w:hint="eastAsia"/>
+          <w:b/>
+          <w:sz w:val="20"/>
+          <w:lang w:eastAsia="ko-KR"/>
+        </w:rPr>
+        <w:t>M</w:t>
+      </w:r>
+      <w:r>
+        <w:rPr>
+          <w:b/>
+          <w:sz w:val="20"/>
+        </w:rPr>
+        <w:t>usicSequences</w:t>
       </w:r>
       <w:proofErr w:type="spellEnd"/>
       <w:r>
@@ -1370,27 +2382,166 @@
     <w:p>
       <w:pPr>
         <w:spacing w:after="0" w:line="240" w:lineRule="auto"/>
-        <w:contextualSpacing/>
-        <w:rPr>
+        <w:ind w:left="720" w:firstLine="720"/>
+        <w:contextualSpacing/>
+        <w:rPr>
+          <w:rFonts w:hint="eastAsia"/>
           <w:b/>
           <w:i/>
           <w:sz w:val="20"/>
           <w:u w:val="single"/>
-        </w:rPr>
-      </w:pPr>
-      <w:r>
-        <w:rPr>
-          <w:b/>
-          <w:sz w:val="20"/>
+          <w:lang w:eastAsia="ko-KR"/>
+        </w:rPr>
+      </w:pPr>
+      <w:r>
+        <w:rPr>
+          <w:b/>
+          <w:i/>
+          <w:sz w:val="20"/>
+          <w:u w:val="single"/>
+        </w:rPr>
+        <w:t>Attributes:</w:t>
+      </w:r>
+    </w:p>
+    <w:p>
+      <w:pPr>
+        <w:spacing w:after="0" w:line="240" w:lineRule="auto"/>
+        <w:ind w:left="720" w:firstLine="720"/>
+        <w:contextualSpacing/>
+        <w:rPr>
+          <w:rFonts w:hint="eastAsia"/>
+          <w:sz w:val="20"/>
+          <w:u w:val="single"/>
+          <w:lang w:eastAsia="ko-KR"/>
+        </w:rPr>
+      </w:pPr>
+      <w:r>
+        <w:rPr>
+          <w:rFonts w:hint="eastAsia"/>
+          <w:sz w:val="20"/>
+          <w:u w:val="single"/>
+          <w:lang w:eastAsia="ko-KR"/>
+        </w:rPr>
+        <w:t>List&lt;</w:t>
+      </w:r>
+      <w:proofErr w:type="spellStart"/>
+      <w:r>
+        <w:rPr>
+          <w:rFonts w:hint="eastAsia"/>
+          <w:sz w:val="20"/>
+          <w:u w:val="single"/>
+          <w:lang w:eastAsia="ko-KR"/>
+        </w:rPr>
+        <w:t>MusicSequence</w:t>
+      </w:r>
+      <w:proofErr w:type="spellEnd"/>
+      <w:r>
+        <w:rPr>
+          <w:rFonts w:hint="eastAsia"/>
+          <w:sz w:val="20"/>
+          <w:u w:val="single"/>
+          <w:lang w:eastAsia="ko-KR"/>
+        </w:rPr>
+        <w:t>&gt;</w:t>
+      </w:r>
+    </w:p>
+    <w:p>
+      <w:pPr>
+        <w:spacing w:after="0" w:line="240" w:lineRule="auto"/>
+        <w:ind w:left="720" w:firstLineChars="250" w:firstLine="500"/>
+        <w:contextualSpacing/>
+        <w:rPr>
+          <w:rFonts w:hint="eastAsia"/>
+          <w:b/>
+          <w:i/>
+          <w:sz w:val="20"/>
+          <w:u w:val="single"/>
+          <w:lang w:eastAsia="ko-KR"/>
+        </w:rPr>
+      </w:pPr>
+    </w:p>
+    <w:p>
+      <w:pPr>
+        <w:spacing w:after="0" w:line="240" w:lineRule="auto"/>
+        <w:contextualSpacing/>
+        <w:rPr>
+          <w:sz w:val="20"/>
+        </w:rPr>
+      </w:pPr>
+      <w:r>
+        <w:rPr>
+          <w:rFonts w:hint="eastAsia"/>
+          <w:sz w:val="20"/>
+          <w:lang w:eastAsia="ko-KR"/>
         </w:rPr>
         <w:tab/>
       </w:r>
       <w:r>
         <w:rPr>
-          <w:b/>
-          <w:sz w:val="20"/>
-        </w:rPr>
-        <w:t xml:space="preserve">               </w:t>
+          <w:rFonts w:hint="eastAsia"/>
+          <w:sz w:val="20"/>
+          <w:lang w:eastAsia="ko-KR"/>
+        </w:rPr>
+        <w:tab/>
+      </w:r>
+      <w:r>
+        <w:rPr>
+          <w:b/>
+          <w:sz w:val="20"/>
+        </w:rPr>
+        <w:br/>
+      </w:r>
+    </w:p>
+    <w:p>
+      <w:pPr>
+        <w:spacing w:after="0" w:line="240" w:lineRule="auto"/>
+        <w:contextualSpacing/>
+        <w:rPr>
+          <w:rFonts w:hint="eastAsia"/>
+          <w:sz w:val="20"/>
+          <w:lang w:eastAsia="ko-KR"/>
+        </w:rPr>
+      </w:pPr>
+    </w:p>
+    <w:p>
+      <w:pPr>
+        <w:spacing w:after="0" w:line="240" w:lineRule="auto"/>
+        <w:contextualSpacing/>
+        <w:rPr>
+          <w:sz w:val="20"/>
+        </w:rPr>
+      </w:pPr>
+    </w:p>
+    <w:p>
+      <w:pPr>
+        <w:spacing w:after="0" w:line="240" w:lineRule="auto"/>
+        <w:contextualSpacing/>
+        <w:rPr>
+          <w:b/>
+          <w:sz w:val="20"/>
+        </w:rPr>
+      </w:pPr>
+      <w:r>
+        <w:rPr>
+          <w:b/>
+          <w:sz w:val="20"/>
+        </w:rPr>
+        <w:t>Player:</w:t>
+      </w:r>
+    </w:p>
+    <w:p>
+      <w:pPr>
+        <w:spacing w:after="0" w:line="240" w:lineRule="auto"/>
+        <w:contextualSpacing/>
+        <w:rPr>
+          <w:sz w:val="20"/>
+        </w:rPr>
+      </w:pPr>
+      <w:r>
+        <w:rPr>
+          <w:sz w:val="20"/>
+        </w:rPr>
+        <w:tab/>
       </w:r>
       <w:r>
         <w:rPr>
@@ -1414,7 +2565,7 @@
         <w:rPr>
           <w:sz w:val="20"/>
         </w:rPr>
-        <w:t xml:space="preserve">                               </w:t>
+        <w:tab/>
       </w:r>
       <w:proofErr w:type="spellStart"/>
       <w:proofErr w:type="gramStart"/>
@@ -1422,7 +2573,7 @@
         <w:rPr>
           <w:sz w:val="20"/>
         </w:rPr>
-        <w:t>baseNote</w:t>
+        <w:t>musicSequence</w:t>
       </w:r>
       <w:proofErr w:type="spellEnd"/>
       <w:proofErr w:type="gramEnd"/>
@@ -1430,7 +2581,58 @@
         <w:rPr>
           <w:sz w:val="20"/>
         </w:rPr>
-        <w:t>, octave, accidental, length</w:t>
+        <w:t xml:space="preserve"> body, Header </w:t>
+      </w:r>
+      <w:proofErr w:type="spellStart"/>
+      <w:r>
+        <w:rPr>
+          <w:sz w:val="20"/>
+        </w:rPr>
+        <w:t>header</w:t>
+      </w:r>
+      <w:proofErr w:type="spellEnd"/>
+    </w:p>
+    <w:p>
+      <w:pPr>
+        <w:spacing w:after="0" w:line="240" w:lineRule="auto"/>
+        <w:ind w:firstLine="720"/>
+        <w:contextualSpacing/>
+        <w:rPr>
+          <w:rFonts w:hint="eastAsia"/>
+          <w:b/>
+          <w:sz w:val="20"/>
+          <w:lang w:eastAsia="ko-KR"/>
+        </w:rPr>
+      </w:pPr>
+    </w:p>
+    <w:p>
+      <w:pPr>
+        <w:spacing w:after="0" w:line="240" w:lineRule="auto"/>
+        <w:ind w:firstLine="720"/>
+        <w:contextualSpacing/>
+        <w:rPr>
+          <w:rFonts w:hint="eastAsia"/>
+          <w:b/>
+          <w:sz w:val="20"/>
+          <w:lang w:eastAsia="ko-KR"/>
+        </w:rPr>
+      </w:pPr>
+    </w:p>
+    <w:p>
+      <w:pPr>
+        <w:spacing w:after="0" w:line="240" w:lineRule="auto"/>
+        <w:ind w:firstLine="720"/>
+        <w:contextualSpacing/>
+        <w:rPr>
+          <w:sz w:val="20"/>
+        </w:rPr>
+      </w:pPr>
+      <w:r>
+        <w:rPr>
+          <w:b/>
+          <w:sz w:val="20"/>
+        </w:rPr>
+        <w:t>Header:</w:t>
       </w:r>
       <w:r>
         <w:rPr>
@@ -1439,6 +2641,147 @@
         </w:rPr>
         <w:br/>
       </w:r>
+      <w:r>
+        <w:rPr>
+          <w:rFonts w:hint="eastAsia"/>
+          <w:b/>
+          <w:sz w:val="20"/>
+          <w:lang w:eastAsia="ko-KR"/>
+        </w:rPr>
+        <w:tab/>
+      </w:r>
+      <w:r>
+        <w:rPr>
+          <w:b/>
+          <w:sz w:val="20"/>
+        </w:rPr>
+        <w:tab/>
+      </w:r>
+      <w:r>
+        <w:rPr>
+          <w:b/>
+          <w:i/>
+          <w:sz w:val="20"/>
+          <w:u w:val="single"/>
+        </w:rPr>
+        <w:t>Attributes</w:t>
+      </w:r>
+      <w:r>
+        <w:rPr>
+          <w:b/>
+          <w:i/>
+          <w:sz w:val="20"/>
+          <w:u w:val="single"/>
+        </w:rPr>
+        <w:t>:</w:t>
+      </w:r>
+    </w:p>
+    <w:p>
+      <w:pPr>
+        <w:spacing w:after="0" w:line="240" w:lineRule="auto"/>
+        <w:contextualSpacing/>
+        <w:rPr>
+          <w:rFonts w:hint="eastAsia"/>
+          <w:sz w:val="20"/>
+          <w:lang w:eastAsia="ko-KR"/>
+        </w:rPr>
+      </w:pPr>
+      <w:r>
+        <w:rPr>
+          <w:rFonts w:hint="eastAsia"/>
+          <w:sz w:val="20"/>
+          <w:lang w:eastAsia="ko-KR"/>
+        </w:rPr>
+        <w:tab/>
+      </w:r>
+      <w:r>
+        <w:rPr>
+          <w:sz w:val="20"/>
+        </w:rPr>
+        <w:tab/>
+      </w:r>
+      <w:r>
+        <w:rPr>
+          <w:rFonts w:hint="eastAsia"/>
+          <w:sz w:val="20"/>
+          <w:lang w:eastAsia="ko-KR"/>
+        </w:rPr>
+        <w:t xml:space="preserve">String </w:t>
+      </w:r>
+      <w:r>
+        <w:rPr>
+          <w:sz w:val="20"/>
+        </w:rPr>
+        <w:t>composer, title</w:t>
+      </w:r>
+    </w:p>
+    <w:p>
+      <w:pPr>
+        <w:spacing w:after="0" w:line="240" w:lineRule="auto"/>
+        <w:ind w:left="720" w:firstLine="720"/>
+        <w:contextualSpacing/>
+        <w:rPr>
+          <w:rFonts w:hint="eastAsia"/>
+          <w:sz w:val="20"/>
+          <w:lang w:eastAsia="ko-KR"/>
+        </w:rPr>
+      </w:pPr>
+      <w:r>
+        <w:rPr>
+          <w:sz w:val="20"/>
+        </w:rPr>
+        <w:t xml:space="preserve">Key </w:t>
+      </w:r>
+      <w:proofErr w:type="spellStart"/>
+      <w:r>
+        <w:rPr>
+          <w:sz w:val="20"/>
+        </w:rPr>
+        <w:t>key</w:t>
+      </w:r>
+      <w:proofErr w:type="spellEnd"/>
+    </w:p>
+    <w:p>
+      <w:pPr>
+        <w:spacing w:after="0" w:line="240" w:lineRule="auto"/>
+        <w:ind w:left="1440"/>
+        <w:contextualSpacing/>
+        <w:rPr>
+          <w:rFonts w:hint="eastAsia"/>
+          <w:sz w:val="20"/>
+          <w:lang w:eastAsia="ko-KR"/>
+        </w:rPr>
+      </w:pPr>
+      <w:r>
+        <w:rPr>
+          <w:rFonts w:hint="eastAsia"/>
+          <w:sz w:val="20"/>
+          <w:lang w:eastAsia="ko-KR"/>
+        </w:rPr>
+        <w:t xml:space="preserve">Fraction </w:t>
+      </w:r>
+      <w:r>
+        <w:rPr>
+          <w:sz w:val="20"/>
+        </w:rPr>
+        <w:t xml:space="preserve">meter, tempo, </w:t>
+      </w:r>
+      <w:proofErr w:type="spellStart"/>
+      <w:r>
+        <w:rPr>
+          <w:rFonts w:hint="eastAsia"/>
+          <w:sz w:val="20"/>
+          <w:lang w:eastAsia="ko-KR"/>
+        </w:rPr>
+        <w:t>defaultN</w:t>
+      </w:r>
+      <w:r>
+        <w:rPr>
+          <w:sz w:val="20"/>
+        </w:rPr>
+        <w:t>oteLength</w:t>
+      </w:r>
+      <w:proofErr w:type="spellEnd"/>
     </w:p>
     <w:p>
       <w:pPr>
@@ -1446,49 +2789,61 @@
         <w:ind w:firstLine="720"/>
         <w:contextualSpacing/>
         <w:rPr>
-          <w:sz w:val="20"/>
-        </w:rPr>
-      </w:pPr>
-      <w:r>
-        <w:rPr>
-          <w:b/>
-          <w:sz w:val="20"/>
-        </w:rPr>
-        <w:t xml:space="preserve">                </w:t>
-      </w:r>
-      <w:r>
-        <w:rPr>
-          <w:b/>
-          <w:sz w:val="20"/>
-        </w:rPr>
-        <w:t>Pitch extends Note</w:t>
-      </w:r>
-      <w:r>
-        <w:rPr>
-          <w:sz w:val="20"/>
-        </w:rPr>
-        <w:t xml:space="preserve">:  </w:t>
-      </w:r>
-    </w:p>
-    <w:p>
-      <w:pPr>
-        <w:spacing w:after="0" w:line="240" w:lineRule="auto"/>
-        <w:ind w:left="720" w:firstLine="720"/>
-        <w:contextualSpacing/>
-        <w:rPr>
+          <w:rFonts w:hint="eastAsia"/>
           <w:b/>
           <w:i/>
           <w:sz w:val="20"/>
           <w:u w:val="single"/>
-        </w:rPr>
-      </w:pPr>
+          <w:lang w:eastAsia="ko-KR"/>
+        </w:rPr>
+      </w:pPr>
+      <w:r>
+        <w:rPr>
+          <w:rFonts w:hint="eastAsia"/>
+          <w:b/>
+          <w:sz w:val="20"/>
+          <w:lang w:eastAsia="ko-KR"/>
+        </w:rPr>
+        <w:t>Body</w:t>
+      </w:r>
+      <w:r>
+        <w:rPr>
+          <w:b/>
+          <w:sz w:val="20"/>
+        </w:rPr>
+        <w:t>:</w:t>
+      </w:r>
+      <w:r>
+        <w:rPr>
+          <w:b/>
+          <w:sz w:val="20"/>
+        </w:rPr>
+        <w:br/>
+      </w:r>
+      <w:r>
+        <w:rPr>
+          <w:rFonts w:hint="eastAsia"/>
+          <w:b/>
+          <w:sz w:val="20"/>
+          <w:lang w:eastAsia="ko-KR"/>
+        </w:rPr>
+        <w:tab/>
+      </w:r>
+      <w:r>
+        <w:rPr>
+          <w:b/>
+          <w:sz w:val="20"/>
+        </w:rPr>
+        <w:tab/>
+      </w:r>
       <w:r>
         <w:rPr>
           <w:b/>
           <w:i/>
           <w:sz w:val="20"/>
-        </w:rPr>
-        <w:t xml:space="preserve">           </w:t>
+          <w:u w:val="single"/>
+        </w:rPr>
+        <w:t>Attributes</w:t>
       </w:r>
       <w:r>
         <w:rPr>
@@ -1497,7 +2852,98 @@
           <w:sz w:val="20"/>
           <w:u w:val="single"/>
         </w:rPr>
-        <w:t>At</w:t>
+        <w:t>:</w:t>
+      </w:r>
+    </w:p>
+    <w:p>
+      <w:pPr>
+        <w:spacing w:after="0" w:line="240" w:lineRule="auto"/>
+        <w:ind w:firstLine="720"/>
+        <w:contextualSpacing/>
+        <w:rPr>
+          <w:rFonts w:hint="eastAsia"/>
+          <w:sz w:val="20"/>
+          <w:lang w:eastAsia="ko-KR"/>
+        </w:rPr>
+      </w:pPr>
+      <w:r>
+        <w:rPr>
+          <w:rFonts w:hint="eastAsia"/>
+          <w:sz w:val="20"/>
+          <w:lang w:eastAsia="ko-KR"/>
+        </w:rPr>
+        <w:tab/>
+      </w:r>
+      <w:r>
+        <w:rPr>
+          <w:rFonts w:hint="eastAsia"/>
+          <w:sz w:val="20"/>
+          <w:lang w:eastAsia="ko-KR"/>
+        </w:rPr>
+        <w:t xml:space="preserve">List&lt;Voice&gt; </w:t>
+      </w:r>
+      <w:proofErr w:type="spellStart"/>
+      <w:r>
+        <w:rPr>
+          <w:rFonts w:hint="eastAsia"/>
+          <w:sz w:val="20"/>
+          <w:lang w:eastAsia="ko-KR"/>
+        </w:rPr>
+        <w:t>voiceList</w:t>
+      </w:r>
+      <w:proofErr w:type="spellEnd"/>
+    </w:p>
+    <w:p>
+      <w:pPr>
+        <w:spacing w:after="0" w:line="240" w:lineRule="auto"/>
+        <w:ind w:firstLine="720"/>
+        <w:contextualSpacing/>
+        <w:rPr>
+          <w:rFonts w:hint="eastAsia"/>
+          <w:sz w:val="20"/>
+          <w:lang w:eastAsia="ko-KR"/>
+        </w:rPr>
+      </w:pPr>
+    </w:p>
+    <w:p>
+      <w:pPr>
+        <w:spacing w:after="0" w:line="240" w:lineRule="auto"/>
+        <w:contextualSpacing/>
+        <w:rPr>
+          <w:rFonts w:hint="eastAsia"/>
+          <w:sz w:val="20"/>
+          <w:lang w:eastAsia="ko-KR"/>
+        </w:rPr>
+      </w:pPr>
+    </w:p>
+    <w:p>
+      <w:pPr>
+        <w:spacing w:after="0" w:line="240" w:lineRule="auto"/>
+        <w:contextualSpacing/>
+        <w:rPr>
+          <w:sz w:val="20"/>
+        </w:rPr>
+      </w:pPr>
+      <w:r>
+        <w:rPr>
+          <w:b/>
+          <w:sz w:val="20"/>
+        </w:rPr>
+        <w:t>Key:</w:t>
+      </w:r>
+      <w:r>
+        <w:rPr>
+          <w:b/>
+          <w:sz w:val="20"/>
+        </w:rPr>
+        <w:br/>
+      </w:r>
+      <w:r>
+        <w:rPr>
+          <w:b/>
+          <w:sz w:val="20"/>
+        </w:rPr>
+        <w:tab/>
       </w:r>
       <w:r>
         <w:rPr>
@@ -1506,408 +2952,17 @@
           <w:sz w:val="20"/>
           <w:u w:val="single"/>
         </w:rPr>
-        <w:t>tributes:</w:t>
-      </w:r>
-    </w:p>
-    <w:p>
-      <w:pPr>
-        <w:spacing w:after="0" w:line="240" w:lineRule="auto"/>
-        <w:contextualSpacing/>
-        <w:rPr>
-          <w:sz w:val="20"/>
-        </w:rPr>
-      </w:pPr>
-      <w:r>
-        <w:rPr>
-          <w:sz w:val="20"/>
-        </w:rPr>
-        <w:tab/>
-      </w:r>
-      <w:r>
-        <w:rPr>
-          <w:sz w:val="20"/>
-        </w:rPr>
-        <w:tab/>
-      </w:r>
-      <w:r>
-        <w:rPr>
-          <w:sz w:val="20"/>
-        </w:rPr>
-        <w:t xml:space="preserve">           </w:t>
-      </w:r>
-      <w:proofErr w:type="spellStart"/>
-      <w:proofErr w:type="gramStart"/>
-      <w:r>
-        <w:rPr>
-          <w:sz w:val="20"/>
-        </w:rPr>
-        <w:t>baseNote</w:t>
-      </w:r>
-      <w:proofErr w:type="spellEnd"/>
-      <w:proofErr w:type="gramEnd"/>
-      <w:r>
-        <w:rPr>
-          <w:sz w:val="20"/>
-        </w:rPr>
-        <w:t>, octave, accidental, length</w:t>
-      </w:r>
-    </w:p>
-    <w:p>
-      <w:pPr>
-        <w:spacing w:after="0" w:line="240" w:lineRule="auto"/>
-        <w:contextualSpacing/>
-        <w:rPr>
-          <w:sz w:val="20"/>
-        </w:rPr>
-      </w:pPr>
-    </w:p>
-    <w:p>
-      <w:pPr>
-        <w:spacing w:after="0" w:line="240" w:lineRule="auto"/>
-        <w:ind w:left="720"/>
-        <w:contextualSpacing/>
-        <w:rPr>
-          <w:b/>
-          <w:sz w:val="20"/>
-        </w:rPr>
-      </w:pPr>
-      <w:r>
-        <w:rPr>
-          <w:b/>
-          <w:sz w:val="20"/>
-        </w:rPr>
-        <w:t xml:space="preserve">                </w:t>
-      </w:r>
-      <w:r>
-        <w:rPr>
-          <w:b/>
-          <w:sz w:val="20"/>
-        </w:rPr>
-        <w:t>Rest extends Note:</w:t>
-      </w:r>
-    </w:p>
-    <w:p>
-      <w:pPr>
-        <w:spacing w:after="0" w:line="240" w:lineRule="auto"/>
-        <w:contextualSpacing/>
-        <w:rPr>
-          <w:sz w:val="20"/>
-        </w:rPr>
-      </w:pPr>
-      <w:r>
-        <w:rPr>
-          <w:b/>
-          <w:sz w:val="20"/>
-        </w:rPr>
-        <w:tab/>
-      </w:r>
-      <w:r>
-        <w:rPr>
-          <w:b/>
-          <w:sz w:val="20"/>
-        </w:rPr>
-        <w:tab/>
-      </w:r>
-      <w:r>
-        <w:rPr>
-          <w:b/>
-          <w:sz w:val="20"/>
-        </w:rPr>
-        <w:t xml:space="preserve">           </w:t>
-      </w:r>
-      <w:r>
-        <w:rPr>
-          <w:b/>
-          <w:i/>
-          <w:sz w:val="20"/>
-          <w:u w:val="single"/>
-        </w:rPr>
         <w:t>Attributes:</w:t>
       </w:r>
-      <w:r>
-        <w:rPr>
-          <w:sz w:val="20"/>
-        </w:rPr>
-        <w:br/>
-      </w:r>
-      <w:r>
-        <w:rPr>
-          <w:sz w:val="20"/>
-        </w:rPr>
-        <w:t xml:space="preserve">  </w:t>
-      </w:r>
-      <w:r>
-        <w:rPr>
-          <w:sz w:val="20"/>
-        </w:rPr>
-        <w:tab/>
-      </w:r>
-      <w:r>
-        <w:rPr>
-          <w:sz w:val="20"/>
-        </w:rPr>
-        <w:tab/>
-      </w:r>
-      <w:r>
-        <w:rPr>
-          <w:sz w:val="20"/>
-        </w:rPr>
-        <w:t xml:space="preserve">           </w:t>
-      </w:r>
-      <w:proofErr w:type="spellStart"/>
-      <w:r>
-        <w:rPr>
-          <w:sz w:val="20"/>
-        </w:rPr>
-        <w:t>baseNote</w:t>
-      </w:r>
-      <w:proofErr w:type="spellEnd"/>
-      <w:r>
-        <w:rPr>
-          <w:sz w:val="20"/>
-        </w:rPr>
-        <w:t>=z, octave = null, accidental = null, length</w:t>
-      </w:r>
-    </w:p>
-    <w:p>
-      <w:pPr>
-        <w:spacing w:after="0" w:line="240" w:lineRule="auto"/>
-        <w:contextualSpacing/>
-        <w:rPr>
-          <w:sz w:val="20"/>
-        </w:rPr>
-      </w:pPr>
-    </w:p>
-    <w:p>
-      <w:pPr>
-        <w:spacing w:after="0" w:line="240" w:lineRule="auto"/>
-        <w:contextualSpacing/>
-        <w:rPr>
-          <w:b/>
-          <w:sz w:val="20"/>
-        </w:rPr>
-      </w:pPr>
-      <w:r>
-        <w:rPr>
-          <w:b/>
-          <w:sz w:val="20"/>
-        </w:rPr>
-        <w:t>Player:</w:t>
-      </w:r>
-    </w:p>
-    <w:p>
-      <w:pPr>
-        <w:spacing w:after="0" w:line="240" w:lineRule="auto"/>
-        <w:contextualSpacing/>
-        <w:rPr>
-          <w:sz w:val="20"/>
-        </w:rPr>
-      </w:pPr>
-      <w:r>
-        <w:rPr>
-          <w:sz w:val="20"/>
-        </w:rPr>
-        <w:tab/>
-      </w:r>
-      <w:r>
-        <w:rPr>
-          <w:b/>
-          <w:i/>
-          <w:sz w:val="20"/>
-          <w:u w:val="single"/>
-        </w:rPr>
-        <w:t>Attributes:</w:t>
-      </w:r>
-    </w:p>
-    <w:p>
-      <w:pPr>
-        <w:spacing w:after="0" w:line="240" w:lineRule="auto"/>
-        <w:contextualSpacing/>
-        <w:rPr>
-          <w:sz w:val="20"/>
-        </w:rPr>
-      </w:pPr>
-      <w:r>
-        <w:rPr>
-          <w:sz w:val="20"/>
-        </w:rPr>
-        <w:tab/>
-      </w:r>
-      <w:proofErr w:type="spellStart"/>
-      <w:proofErr w:type="gramStart"/>
-      <w:r>
-        <w:rPr>
-          <w:sz w:val="20"/>
-        </w:rPr>
-        <w:t>musicSequence</w:t>
-      </w:r>
-      <w:proofErr w:type="spellEnd"/>
-      <w:proofErr w:type="gramEnd"/>
-      <w:r>
-        <w:rPr>
-          <w:sz w:val="20"/>
-        </w:rPr>
-        <w:t xml:space="preserve"> body, Header </w:t>
-      </w:r>
-      <w:proofErr w:type="spellStart"/>
-      <w:r>
-        <w:rPr>
-          <w:sz w:val="20"/>
-        </w:rPr>
-        <w:t>header</w:t>
-      </w:r>
-      <w:proofErr w:type="spellEnd"/>
-    </w:p>
-    <w:p>
-      <w:pPr>
-        <w:spacing w:after="0" w:line="240" w:lineRule="auto"/>
-        <w:contextualSpacing/>
-        <w:rPr>
-          <w:sz w:val="20"/>
-        </w:rPr>
-      </w:pPr>
-      <w:r>
-        <w:rPr>
-          <w:b/>
-          <w:sz w:val="20"/>
-        </w:rPr>
-        <w:t>Header:</w:t>
-      </w:r>
-      <w:r>
-        <w:rPr>
-          <w:b/>
-          <w:sz w:val="20"/>
-        </w:rPr>
-        <w:br/>
-      </w:r>
-      <w:r>
-        <w:rPr>
-          <w:b/>
-          <w:sz w:val="20"/>
-        </w:rPr>
-        <w:tab/>
-      </w:r>
-      <w:r>
-        <w:rPr>
-          <w:b/>
-          <w:i/>
-          <w:sz w:val="20"/>
-          <w:u w:val="single"/>
-        </w:rPr>
-        <w:t>Attributes</w:t>
-      </w:r>
-      <w:r>
-        <w:rPr>
-          <w:b/>
-          <w:i/>
-          <w:sz w:val="20"/>
-          <w:u w:val="single"/>
-        </w:rPr>
-        <w:t>:</w:t>
-      </w:r>
-    </w:p>
-    <w:p>
-      <w:pPr>
-        <w:spacing w:after="0" w:line="240" w:lineRule="auto"/>
-        <w:contextualSpacing/>
-        <w:rPr>
-          <w:sz w:val="20"/>
-        </w:rPr>
-      </w:pPr>
-      <w:r>
-        <w:rPr>
-          <w:sz w:val="20"/>
-        </w:rPr>
-        <w:tab/>
-      </w:r>
-      <w:proofErr w:type="gramStart"/>
-      <w:r>
-        <w:rPr>
-          <w:sz w:val="20"/>
-        </w:rPr>
-        <w:t>composer</w:t>
-      </w:r>
-      <w:proofErr w:type="gramEnd"/>
-      <w:r>
-        <w:rPr>
-          <w:sz w:val="20"/>
-        </w:rPr>
-        <w:t xml:space="preserve">, title, Key </w:t>
-      </w:r>
-      <w:proofErr w:type="spellStart"/>
-      <w:r>
-        <w:rPr>
-          <w:sz w:val="20"/>
-        </w:rPr>
-        <w:t>key</w:t>
-      </w:r>
-      <w:proofErr w:type="spellEnd"/>
-      <w:r>
-        <w:rPr>
-          <w:sz w:val="20"/>
-        </w:rPr>
-        <w:t xml:space="preserve">,  meter, tempo, </w:t>
-      </w:r>
-      <w:proofErr w:type="spellStart"/>
-      <w:r>
-        <w:rPr>
-          <w:sz w:val="20"/>
-        </w:rPr>
-        <w:t>noteLength</w:t>
-      </w:r>
-      <w:proofErr w:type="spellEnd"/>
-      <w:r>
-        <w:rPr>
-          <w:sz w:val="20"/>
-        </w:rPr>
-        <w:t xml:space="preserve">, </w:t>
-      </w:r>
-    </w:p>
-    <w:p>
-      <w:pPr>
-        <w:spacing w:after="0" w:line="240" w:lineRule="auto"/>
-        <w:contextualSpacing/>
-        <w:rPr>
-          <w:sz w:val="20"/>
-        </w:rPr>
-      </w:pPr>
-      <w:r>
-        <w:rPr>
-          <w:b/>
-          <w:sz w:val="20"/>
-        </w:rPr>
-        <w:t>Key:</w:t>
-      </w:r>
-      <w:r>
-        <w:rPr>
-          <w:b/>
-          <w:sz w:val="20"/>
-        </w:rPr>
-        <w:br/>
-      </w:r>
-      <w:r>
-        <w:rPr>
-          <w:b/>
-          <w:sz w:val="20"/>
-        </w:rPr>
-        <w:tab/>
-      </w:r>
-      <w:r>
-        <w:rPr>
-          <w:b/>
-          <w:i/>
-          <w:sz w:val="20"/>
-          <w:u w:val="single"/>
-        </w:rPr>
-        <w:t>Attributes:</w:t>
-      </w:r>
-    </w:p>
-    <w:p>
-      <w:pPr>
-        <w:spacing w:after="0" w:line="240" w:lineRule="auto"/>
-        <w:contextualSpacing/>
-        <w:rPr>
-          <w:sz w:val="20"/>
+    </w:p>
+    <w:p>
+      <w:pPr>
+        <w:spacing w:after="0" w:line="240" w:lineRule="auto"/>
+        <w:contextualSpacing/>
+        <w:rPr>
+          <w:rFonts w:hint="eastAsia"/>
+          <w:sz w:val="20"/>
+          <w:lang w:eastAsia="ko-KR"/>
         </w:rPr>
       </w:pPr>
       <w:r>

</xml_diff>